<commit_message>
added agent and spot unit tests to the proper folder (I shouldnt have had to do this)
</commit_message>
<xml_diff>
--- a/Demo1/4_documentation/individual_contributions.docx
+++ b/Demo1/4_documentation/individual_contributions.docx
@@ -20,13 +20,13 @@
       <w:tr>
         <w:tc>
           <w:tcPr>
-            <w:tcW w:w="1335" w:type="dxa"/>
-          </w:tcPr>
-          <w:p/>
-        </w:tc>
-        <w:tc>
-          <w:tcPr>
-            <w:tcW w:w="1335" w:type="dxa"/>
+            <w:tcW w:w="1612" w:type="dxa"/>
+          </w:tcPr>
+          <w:p/>
+        </w:tc>
+        <w:tc>
+          <w:tcPr>
+            <w:tcW w:w="1310" w:type="dxa"/>
           </w:tcPr>
           <w:p>
             <w:r>
@@ -36,7 +36,7 @@
         </w:tc>
         <w:tc>
           <w:tcPr>
-            <w:tcW w:w="1336" w:type="dxa"/>
+            <w:tcW w:w="1309" w:type="dxa"/>
           </w:tcPr>
           <w:p>
             <w:r>
@@ -46,7 +46,7 @@
         </w:tc>
         <w:tc>
           <w:tcPr>
-            <w:tcW w:w="1336" w:type="dxa"/>
+            <w:tcW w:w="1270" w:type="dxa"/>
           </w:tcPr>
           <w:p>
             <w:r>
@@ -56,7 +56,7 @@
         </w:tc>
         <w:tc>
           <w:tcPr>
-            <w:tcW w:w="1336" w:type="dxa"/>
+            <w:tcW w:w="1269" w:type="dxa"/>
           </w:tcPr>
           <w:p>
             <w:proofErr w:type="spellStart"/>
@@ -68,7 +68,7 @@
         </w:tc>
         <w:tc>
           <w:tcPr>
-            <w:tcW w:w="1336" w:type="dxa"/>
+            <w:tcW w:w="1281" w:type="dxa"/>
           </w:tcPr>
           <w:p>
             <w:r>
@@ -78,7 +78,7 @@
         </w:tc>
         <w:tc>
           <w:tcPr>
-            <w:tcW w:w="1336" w:type="dxa"/>
+            <w:tcW w:w="1299" w:type="dxa"/>
           </w:tcPr>
           <w:p>
             <w:r>
@@ -90,7 +90,7 @@
       <w:tr>
         <w:tc>
           <w:tcPr>
-            <w:tcW w:w="1335" w:type="dxa"/>
+            <w:tcW w:w="1612" w:type="dxa"/>
           </w:tcPr>
           <w:p>
             <w:r>
@@ -100,57 +100,72 @@
         </w:tc>
         <w:tc>
           <w:tcPr>
-            <w:tcW w:w="1335" w:type="dxa"/>
+            <w:tcW w:w="1310" w:type="dxa"/>
           </w:tcPr>
           <w:p>
             <w:r>
               <w:t>26</w:t>
             </w:r>
-          </w:p>
-        </w:tc>
-        <w:tc>
-          <w:tcPr>
-            <w:tcW w:w="1336" w:type="dxa"/>
+            <w:r>
+              <w:t>%</w:t>
+            </w:r>
+          </w:p>
+        </w:tc>
+        <w:tc>
+          <w:tcPr>
+            <w:tcW w:w="1309" w:type="dxa"/>
           </w:tcPr>
           <w:p>
             <w:r>
               <w:t>11</w:t>
             </w:r>
-          </w:p>
-        </w:tc>
-        <w:tc>
-          <w:tcPr>
-            <w:tcW w:w="1336" w:type="dxa"/>
+            <w:r>
+              <w:t>%</w:t>
+            </w:r>
+          </w:p>
+        </w:tc>
+        <w:tc>
+          <w:tcPr>
+            <w:tcW w:w="1270" w:type="dxa"/>
           </w:tcPr>
           <w:p>
             <w:r>
               <w:t>26</w:t>
             </w:r>
-          </w:p>
-        </w:tc>
-        <w:tc>
-          <w:tcPr>
-            <w:tcW w:w="1336" w:type="dxa"/>
+            <w:r>
+              <w:t>%</w:t>
+            </w:r>
+          </w:p>
+        </w:tc>
+        <w:tc>
+          <w:tcPr>
+            <w:tcW w:w="1269" w:type="dxa"/>
           </w:tcPr>
           <w:p>
             <w:r>
               <w:t>26</w:t>
             </w:r>
-          </w:p>
-        </w:tc>
-        <w:tc>
-          <w:tcPr>
-            <w:tcW w:w="1336" w:type="dxa"/>
+            <w:r>
+              <w:t>%</w:t>
+            </w:r>
+          </w:p>
+        </w:tc>
+        <w:tc>
+          <w:tcPr>
+            <w:tcW w:w="1281" w:type="dxa"/>
           </w:tcPr>
           <w:p>
             <w:r>
               <w:t>11</w:t>
             </w:r>
-          </w:p>
-        </w:tc>
-        <w:tc>
-          <w:tcPr>
-            <w:tcW w:w="1336" w:type="dxa"/>
+            <w:r>
+              <w:t>%</w:t>
+            </w:r>
+          </w:p>
+        </w:tc>
+        <w:tc>
+          <w:tcPr>
+            <w:tcW w:w="1299" w:type="dxa"/>
           </w:tcPr>
           <w:p/>
         </w:tc>
@@ -158,7 +173,7 @@
       <w:tr>
         <w:tc>
           <w:tcPr>
-            <w:tcW w:w="1335" w:type="dxa"/>
+            <w:tcW w:w="1612" w:type="dxa"/>
           </w:tcPr>
           <w:p>
             <w:r>
@@ -168,37 +183,49 @@
         </w:tc>
         <w:tc>
           <w:tcPr>
-            <w:tcW w:w="1335" w:type="dxa"/>
-          </w:tcPr>
-          <w:p/>
-        </w:tc>
-        <w:tc>
-          <w:tcPr>
-            <w:tcW w:w="1336" w:type="dxa"/>
-          </w:tcPr>
-          <w:p/>
-        </w:tc>
-        <w:tc>
-          <w:tcPr>
-            <w:tcW w:w="1336" w:type="dxa"/>
-          </w:tcPr>
-          <w:p/>
-        </w:tc>
-        <w:tc>
-          <w:tcPr>
-            <w:tcW w:w="1336" w:type="dxa"/>
-          </w:tcPr>
-          <w:p/>
-        </w:tc>
-        <w:tc>
-          <w:tcPr>
-            <w:tcW w:w="1336" w:type="dxa"/>
-          </w:tcPr>
-          <w:p/>
-        </w:tc>
-        <w:tc>
-          <w:tcPr>
-            <w:tcW w:w="1336" w:type="dxa"/>
+            <w:tcW w:w="1310" w:type="dxa"/>
+          </w:tcPr>
+          <w:p>
+            <w:r>
+              <w:t>1/3</w:t>
+            </w:r>
+          </w:p>
+        </w:tc>
+        <w:tc>
+          <w:tcPr>
+            <w:tcW w:w="1309" w:type="dxa"/>
+          </w:tcPr>
+          <w:p/>
+        </w:tc>
+        <w:tc>
+          <w:tcPr>
+            <w:tcW w:w="1270" w:type="dxa"/>
+          </w:tcPr>
+          <w:p>
+            <w:r>
+              <w:t>1/3</w:t>
+            </w:r>
+          </w:p>
+        </w:tc>
+        <w:tc>
+          <w:tcPr>
+            <w:tcW w:w="1269" w:type="dxa"/>
+          </w:tcPr>
+          <w:p>
+            <w:r>
+              <w:t>1/3</w:t>
+            </w:r>
+          </w:p>
+        </w:tc>
+        <w:tc>
+          <w:tcPr>
+            <w:tcW w:w="1281" w:type="dxa"/>
+          </w:tcPr>
+          <w:p/>
+        </w:tc>
+        <w:tc>
+          <w:tcPr>
+            <w:tcW w:w="1299" w:type="dxa"/>
           </w:tcPr>
           <w:p/>
         </w:tc>
@@ -206,7 +233,7 @@
       <w:tr>
         <w:tc>
           <w:tcPr>
-            <w:tcW w:w="1335" w:type="dxa"/>
+            <w:tcW w:w="1612" w:type="dxa"/>
           </w:tcPr>
           <w:p>
             <w:r>
@@ -216,37 +243,49 @@
         </w:tc>
         <w:tc>
           <w:tcPr>
-            <w:tcW w:w="1335" w:type="dxa"/>
-          </w:tcPr>
-          <w:p/>
-        </w:tc>
-        <w:tc>
-          <w:tcPr>
-            <w:tcW w:w="1336" w:type="dxa"/>
-          </w:tcPr>
-          <w:p/>
-        </w:tc>
-        <w:tc>
-          <w:tcPr>
-            <w:tcW w:w="1336" w:type="dxa"/>
-          </w:tcPr>
-          <w:p/>
-        </w:tc>
-        <w:tc>
-          <w:tcPr>
-            <w:tcW w:w="1336" w:type="dxa"/>
-          </w:tcPr>
-          <w:p/>
-        </w:tc>
-        <w:tc>
-          <w:tcPr>
-            <w:tcW w:w="1336" w:type="dxa"/>
-          </w:tcPr>
-          <w:p/>
-        </w:tc>
-        <w:tc>
-          <w:tcPr>
-            <w:tcW w:w="1336" w:type="dxa"/>
+            <w:tcW w:w="1310" w:type="dxa"/>
+          </w:tcPr>
+          <w:p>
+            <w:r>
+              <w:t>1/3</w:t>
+            </w:r>
+          </w:p>
+        </w:tc>
+        <w:tc>
+          <w:tcPr>
+            <w:tcW w:w="1309" w:type="dxa"/>
+          </w:tcPr>
+          <w:p/>
+        </w:tc>
+        <w:tc>
+          <w:tcPr>
+            <w:tcW w:w="1270" w:type="dxa"/>
+          </w:tcPr>
+          <w:p>
+            <w:r>
+              <w:t>1/3</w:t>
+            </w:r>
+          </w:p>
+        </w:tc>
+        <w:tc>
+          <w:tcPr>
+            <w:tcW w:w="1269" w:type="dxa"/>
+          </w:tcPr>
+          <w:p>
+            <w:r>
+              <w:t>1/3</w:t>
+            </w:r>
+          </w:p>
+        </w:tc>
+        <w:tc>
+          <w:tcPr>
+            <w:tcW w:w="1281" w:type="dxa"/>
+          </w:tcPr>
+          <w:p/>
+        </w:tc>
+        <w:tc>
+          <w:tcPr>
+            <w:tcW w:w="1299" w:type="dxa"/>
           </w:tcPr>
           <w:p/>
         </w:tc>
@@ -254,7 +293,7 @@
       <w:tr>
         <w:tc>
           <w:tcPr>
-            <w:tcW w:w="1335" w:type="dxa"/>
+            <w:tcW w:w="1612" w:type="dxa"/>
           </w:tcPr>
           <w:p>
             <w:r>
@@ -264,45 +303,69 @@
         </w:tc>
         <w:tc>
           <w:tcPr>
-            <w:tcW w:w="1335" w:type="dxa"/>
-          </w:tcPr>
-          <w:p/>
-        </w:tc>
-        <w:tc>
-          <w:tcPr>
-            <w:tcW w:w="1336" w:type="dxa"/>
-          </w:tcPr>
-          <w:p/>
-        </w:tc>
-        <w:tc>
-          <w:tcPr>
-            <w:tcW w:w="1336" w:type="dxa"/>
-          </w:tcPr>
-          <w:p/>
-        </w:tc>
-        <w:tc>
-          <w:tcPr>
-            <w:tcW w:w="1336" w:type="dxa"/>
-          </w:tcPr>
-          <w:p/>
-        </w:tc>
-        <w:tc>
-          <w:tcPr>
-            <w:tcW w:w="1336" w:type="dxa"/>
-          </w:tcPr>
-          <w:p/>
-        </w:tc>
-        <w:tc>
-          <w:tcPr>
-            <w:tcW w:w="1336" w:type="dxa"/>
-          </w:tcPr>
-          <w:p/>
+            <w:tcW w:w="1310" w:type="dxa"/>
+          </w:tcPr>
+          <w:p>
+            <w:r>
+              <w:t>1/6</w:t>
+            </w:r>
+          </w:p>
+        </w:tc>
+        <w:tc>
+          <w:tcPr>
+            <w:tcW w:w="1309" w:type="dxa"/>
+          </w:tcPr>
+          <w:p>
+            <w:r>
+              <w:t>1/6</w:t>
+            </w:r>
+          </w:p>
+        </w:tc>
+        <w:tc>
+          <w:tcPr>
+            <w:tcW w:w="1270" w:type="dxa"/>
+          </w:tcPr>
+          <w:p>
+            <w:r>
+              <w:t>1/6</w:t>
+            </w:r>
+          </w:p>
+        </w:tc>
+        <w:tc>
+          <w:tcPr>
+            <w:tcW w:w="1269" w:type="dxa"/>
+          </w:tcPr>
+          <w:p>
+            <w:r>
+              <w:t>1/6</w:t>
+            </w:r>
+          </w:p>
+        </w:tc>
+        <w:tc>
+          <w:tcPr>
+            <w:tcW w:w="1281" w:type="dxa"/>
+          </w:tcPr>
+          <w:p>
+            <w:r>
+              <w:t>1/6</w:t>
+            </w:r>
+          </w:p>
+        </w:tc>
+        <w:tc>
+          <w:tcPr>
+            <w:tcW w:w="1299" w:type="dxa"/>
+          </w:tcPr>
+          <w:p>
+            <w:r>
+              <w:t>1/6</w:t>
+            </w:r>
+          </w:p>
         </w:tc>
       </w:tr>
       <w:tr>
         <w:tc>
           <w:tcPr>
-            <w:tcW w:w="1335" w:type="dxa"/>
+            <w:tcW w:w="1612" w:type="dxa"/>
           </w:tcPr>
           <w:p>
             <w:r>
@@ -312,45 +375,53 @@
         </w:tc>
         <w:tc>
           <w:tcPr>
-            <w:tcW w:w="1335" w:type="dxa"/>
-          </w:tcPr>
-          <w:p/>
-        </w:tc>
-        <w:tc>
-          <w:tcPr>
-            <w:tcW w:w="1336" w:type="dxa"/>
-          </w:tcPr>
-          <w:p/>
-        </w:tc>
-        <w:tc>
-          <w:tcPr>
-            <w:tcW w:w="1336" w:type="dxa"/>
-          </w:tcPr>
-          <w:p/>
-        </w:tc>
-        <w:tc>
-          <w:tcPr>
-            <w:tcW w:w="1336" w:type="dxa"/>
-          </w:tcPr>
-          <w:p/>
-        </w:tc>
-        <w:tc>
-          <w:tcPr>
-            <w:tcW w:w="1336" w:type="dxa"/>
-          </w:tcPr>
-          <w:p/>
-        </w:tc>
-        <w:tc>
-          <w:tcPr>
-            <w:tcW w:w="1336" w:type="dxa"/>
-          </w:tcPr>
-          <w:p/>
+            <w:tcW w:w="1310" w:type="dxa"/>
+          </w:tcPr>
+          <w:p/>
+        </w:tc>
+        <w:tc>
+          <w:tcPr>
+            <w:tcW w:w="1309" w:type="dxa"/>
+          </w:tcPr>
+          <w:p>
+            <w:r>
+              <w:t>50%</w:t>
+            </w:r>
+          </w:p>
+        </w:tc>
+        <w:tc>
+          <w:tcPr>
+            <w:tcW w:w="1270" w:type="dxa"/>
+          </w:tcPr>
+          <w:p/>
+        </w:tc>
+        <w:tc>
+          <w:tcPr>
+            <w:tcW w:w="1269" w:type="dxa"/>
+          </w:tcPr>
+          <w:p/>
+        </w:tc>
+        <w:tc>
+          <w:tcPr>
+            <w:tcW w:w="1281" w:type="dxa"/>
+          </w:tcPr>
+          <w:p/>
+        </w:tc>
+        <w:tc>
+          <w:tcPr>
+            <w:tcW w:w="1299" w:type="dxa"/>
+          </w:tcPr>
+          <w:p>
+            <w:r>
+              <w:t>50%</w:t>
+            </w:r>
+          </w:p>
         </w:tc>
       </w:tr>
       <w:tr>
         <w:tc>
           <w:tcPr>
-            <w:tcW w:w="1335" w:type="dxa"/>
+            <w:tcW w:w="1612" w:type="dxa"/>
           </w:tcPr>
           <w:p>
             <w:r>
@@ -360,7 +431,7 @@
         </w:tc>
         <w:tc>
           <w:tcPr>
-            <w:tcW w:w="1335" w:type="dxa"/>
+            <w:tcW w:w="1310" w:type="dxa"/>
           </w:tcPr>
           <w:p>
             <w:pPr>
@@ -375,35 +446,38 @@
         </w:tc>
         <w:tc>
           <w:tcPr>
-            <w:tcW w:w="1336" w:type="dxa"/>
+            <w:tcW w:w="1309" w:type="dxa"/>
           </w:tcPr>
           <w:p>
             <w:r>
               <w:t>100</w:t>
             </w:r>
-          </w:p>
-        </w:tc>
-        <w:tc>
-          <w:tcPr>
-            <w:tcW w:w="1336" w:type="dxa"/>
-          </w:tcPr>
-          <w:p/>
-        </w:tc>
-        <w:tc>
-          <w:tcPr>
-            <w:tcW w:w="1336" w:type="dxa"/>
-          </w:tcPr>
-          <w:p/>
-        </w:tc>
-        <w:tc>
-          <w:tcPr>
-            <w:tcW w:w="1336" w:type="dxa"/>
-          </w:tcPr>
-          <w:p/>
-        </w:tc>
-        <w:tc>
-          <w:tcPr>
-            <w:tcW w:w="1336" w:type="dxa"/>
+            <w:r>
+              <w:t>%</w:t>
+            </w:r>
+          </w:p>
+        </w:tc>
+        <w:tc>
+          <w:tcPr>
+            <w:tcW w:w="1270" w:type="dxa"/>
+          </w:tcPr>
+          <w:p/>
+        </w:tc>
+        <w:tc>
+          <w:tcPr>
+            <w:tcW w:w="1269" w:type="dxa"/>
+          </w:tcPr>
+          <w:p/>
+        </w:tc>
+        <w:tc>
+          <w:tcPr>
+            <w:tcW w:w="1281" w:type="dxa"/>
+          </w:tcPr>
+          <w:p/>
+        </w:tc>
+        <w:tc>
+          <w:tcPr>
+            <w:tcW w:w="1299" w:type="dxa"/>
           </w:tcPr>
           <w:p/>
         </w:tc>
@@ -411,7 +485,7 @@
       <w:tr>
         <w:tc>
           <w:tcPr>
-            <w:tcW w:w="1335" w:type="dxa"/>
+            <w:tcW w:w="1612" w:type="dxa"/>
           </w:tcPr>
           <w:p>
             <w:r>
@@ -421,45 +495,51 @@
         </w:tc>
         <w:tc>
           <w:tcPr>
-            <w:tcW w:w="1335" w:type="dxa"/>
+            <w:tcW w:w="1310" w:type="dxa"/>
           </w:tcPr>
           <w:p>
             <w:r>
               <w:t>50</w:t>
             </w:r>
-          </w:p>
-        </w:tc>
-        <w:tc>
-          <w:tcPr>
-            <w:tcW w:w="1336" w:type="dxa"/>
-          </w:tcPr>
-          <w:p/>
-        </w:tc>
-        <w:tc>
-          <w:tcPr>
-            <w:tcW w:w="1336" w:type="dxa"/>
-          </w:tcPr>
-          <w:p/>
-        </w:tc>
-        <w:tc>
-          <w:tcPr>
-            <w:tcW w:w="1336" w:type="dxa"/>
-          </w:tcPr>
-          <w:p/>
-        </w:tc>
-        <w:tc>
-          <w:tcPr>
-            <w:tcW w:w="1336" w:type="dxa"/>
+            <w:r>
+              <w:t>%</w:t>
+            </w:r>
+          </w:p>
+        </w:tc>
+        <w:tc>
+          <w:tcPr>
+            <w:tcW w:w="1309" w:type="dxa"/>
+          </w:tcPr>
+          <w:p/>
+        </w:tc>
+        <w:tc>
+          <w:tcPr>
+            <w:tcW w:w="1270" w:type="dxa"/>
+          </w:tcPr>
+          <w:p/>
+        </w:tc>
+        <w:tc>
+          <w:tcPr>
+            <w:tcW w:w="1269" w:type="dxa"/>
+          </w:tcPr>
+          <w:p/>
+        </w:tc>
+        <w:tc>
+          <w:tcPr>
+            <w:tcW w:w="1281" w:type="dxa"/>
           </w:tcPr>
           <w:p>
             <w:r>
               <w:t>50</w:t>
             </w:r>
-          </w:p>
-        </w:tc>
-        <w:tc>
-          <w:tcPr>
-            <w:tcW w:w="1336" w:type="dxa"/>
+            <w:r>
+              <w:t>%</w:t>
+            </w:r>
+          </w:p>
+        </w:tc>
+        <w:tc>
+          <w:tcPr>
+            <w:tcW w:w="1299" w:type="dxa"/>
           </w:tcPr>
           <w:p/>
         </w:tc>
@@ -467,7 +547,7 @@
       <w:tr>
         <w:tc>
           <w:tcPr>
-            <w:tcW w:w="1335" w:type="dxa"/>
+            <w:tcW w:w="1612" w:type="dxa"/>
           </w:tcPr>
           <w:p>
             <w:r>
@@ -477,17 +557,19 @@
         </w:tc>
         <w:tc>
           <w:tcPr>
-            <w:tcW w:w="1335" w:type="dxa"/>
+            <w:tcW w:w="1310" w:type="dxa"/>
           </w:tcPr>
           <w:p>
             <w:r>
               <w:t>1/6</w:t>
             </w:r>
-          </w:p>
-        </w:tc>
-        <w:tc>
-          <w:tcPr>
-            <w:tcW w:w="1336" w:type="dxa"/>
+            <w:bookmarkStart w:id="0" w:name="_GoBack"/>
+            <w:bookmarkEnd w:id="0"/>
+          </w:p>
+        </w:tc>
+        <w:tc>
+          <w:tcPr>
+            <w:tcW w:w="1309" w:type="dxa"/>
           </w:tcPr>
           <w:p>
             <w:r>
@@ -497,7 +579,7 @@
         </w:tc>
         <w:tc>
           <w:tcPr>
-            <w:tcW w:w="1336" w:type="dxa"/>
+            <w:tcW w:w="1270" w:type="dxa"/>
           </w:tcPr>
           <w:p>
             <w:r>
@@ -507,7 +589,7 @@
         </w:tc>
         <w:tc>
           <w:tcPr>
-            <w:tcW w:w="1336" w:type="dxa"/>
+            <w:tcW w:w="1269" w:type="dxa"/>
           </w:tcPr>
           <w:p>
             <w:r>
@@ -517,7 +599,7 @@
         </w:tc>
         <w:tc>
           <w:tcPr>
-            <w:tcW w:w="1336" w:type="dxa"/>
+            <w:tcW w:w="1281" w:type="dxa"/>
           </w:tcPr>
           <w:p>
             <w:r>
@@ -527,7 +609,7 @@
         </w:tc>
         <w:tc>
           <w:tcPr>
-            <w:tcW w:w="1336" w:type="dxa"/>
+            <w:tcW w:w="1299" w:type="dxa"/>
           </w:tcPr>
           <w:p>
             <w:r>
@@ -539,7 +621,7 @@
       <w:tr>
         <w:tc>
           <w:tcPr>
-            <w:tcW w:w="1335" w:type="dxa"/>
+            <w:tcW w:w="1612" w:type="dxa"/>
           </w:tcPr>
           <w:p>
             <w:r>
@@ -549,37 +631,37 @@
         </w:tc>
         <w:tc>
           <w:tcPr>
-            <w:tcW w:w="1335" w:type="dxa"/>
-          </w:tcPr>
-          <w:p/>
-        </w:tc>
-        <w:tc>
-          <w:tcPr>
-            <w:tcW w:w="1336" w:type="dxa"/>
-          </w:tcPr>
-          <w:p/>
-        </w:tc>
-        <w:tc>
-          <w:tcPr>
-            <w:tcW w:w="1336" w:type="dxa"/>
-          </w:tcPr>
-          <w:p/>
-        </w:tc>
-        <w:tc>
-          <w:tcPr>
-            <w:tcW w:w="1336" w:type="dxa"/>
-          </w:tcPr>
-          <w:p/>
-        </w:tc>
-        <w:tc>
-          <w:tcPr>
-            <w:tcW w:w="1336" w:type="dxa"/>
-          </w:tcPr>
-          <w:p/>
-        </w:tc>
-        <w:tc>
-          <w:tcPr>
-            <w:tcW w:w="1336" w:type="dxa"/>
+            <w:tcW w:w="1310" w:type="dxa"/>
+          </w:tcPr>
+          <w:p/>
+        </w:tc>
+        <w:tc>
+          <w:tcPr>
+            <w:tcW w:w="1309" w:type="dxa"/>
+          </w:tcPr>
+          <w:p/>
+        </w:tc>
+        <w:tc>
+          <w:tcPr>
+            <w:tcW w:w="1270" w:type="dxa"/>
+          </w:tcPr>
+          <w:p/>
+        </w:tc>
+        <w:tc>
+          <w:tcPr>
+            <w:tcW w:w="1269" w:type="dxa"/>
+          </w:tcPr>
+          <w:p/>
+        </w:tc>
+        <w:tc>
+          <w:tcPr>
+            <w:tcW w:w="1281" w:type="dxa"/>
+          </w:tcPr>
+          <w:p/>
+        </w:tc>
+        <w:tc>
+          <w:tcPr>
+            <w:tcW w:w="1299" w:type="dxa"/>
           </w:tcPr>
           <w:p/>
         </w:tc>
@@ -590,8 +672,6 @@
       <w:r>
         <w:t>Not applicable: Web design (5), Data Collection (8), Database (5)</w:t>
       </w:r>
-      <w:bookmarkStart w:id="0" w:name="_GoBack"/>
-      <w:bookmarkEnd w:id="0"/>
     </w:p>
     <w:sectPr>
       <w:pgSz w:w="12240" w:h="15840"/>

</xml_diff>